<commit_message>
arrumando mais uma resposta em arq comp
</commit_message>
<xml_diff>
--- a/Palavras Cruzadas e questões.docx
+++ b/Palavras Cruzadas e questões.docx
@@ -1229,6 +1229,14 @@
           <w:noProof/>
           <w:lang w:eastAsia="pt-BR"/>
         </w:rPr>
+        <w:t>. É uma memoria não volatil, então</w:t>
+      </w:r>
+      <w:r>
+        <w:rPr>
+          <w:rFonts w:ascii="Barlow" w:hAnsi="Barlow" w:cs="Arial"/>
+          <w:noProof/>
+          <w:lang w:eastAsia="pt-BR"/>
+        </w:rPr>
         <w:t xml:space="preserve"> mesmo que o dispositivo seja desenergizado</w:t>
       </w:r>
       <w:r>
@@ -1237,7 +1245,63 @@
           <w:noProof/>
           <w:lang w:eastAsia="pt-BR"/>
         </w:rPr>
-        <w:t>. Por ser uma memoria não volatil, para atualizar o codigo armazenado é necessário sobreescreve-lo.</w:t>
+        <w:t xml:space="preserve"> ela mantera os dados</w:t>
+      </w:r>
+      <w:r>
+        <w:rPr>
+          <w:rFonts w:ascii="Barlow" w:hAnsi="Barlow" w:cs="Arial"/>
+          <w:noProof/>
+          <w:lang w:eastAsia="pt-BR"/>
+        </w:rPr>
+        <w:t xml:space="preserve">. </w:t>
+      </w:r>
+      <w:r>
+        <w:rPr>
+          <w:rFonts w:ascii="Barlow" w:hAnsi="Barlow" w:cs="Arial"/>
+          <w:noProof/>
+          <w:lang w:eastAsia="pt-BR"/>
+        </w:rPr>
+        <w:t>P</w:t>
+      </w:r>
+      <w:r>
+        <w:rPr>
+          <w:rFonts w:ascii="Barlow" w:hAnsi="Barlow" w:cs="Arial"/>
+          <w:noProof/>
+          <w:lang w:eastAsia="pt-BR"/>
+        </w:rPr>
+        <w:t xml:space="preserve">ara </w:t>
+      </w:r>
+      <w:r>
+        <w:rPr>
+          <w:rFonts w:ascii="Barlow" w:hAnsi="Barlow" w:cs="Arial"/>
+          <w:noProof/>
+          <w:lang w:eastAsia="pt-BR"/>
+        </w:rPr>
+        <w:t xml:space="preserve">modificar </w:t>
+      </w:r>
+      <w:r>
+        <w:rPr>
+          <w:rFonts w:ascii="Barlow" w:hAnsi="Barlow" w:cs="Arial"/>
+          <w:noProof/>
+          <w:lang w:eastAsia="pt-BR"/>
+        </w:rPr>
+        <w:t>o codigo armazenado</w:t>
+      </w:r>
+      <w:r>
+        <w:rPr>
+          <w:rFonts w:ascii="Barlow" w:hAnsi="Barlow" w:cs="Arial"/>
+          <w:noProof/>
+          <w:lang w:eastAsia="pt-BR"/>
+        </w:rPr>
+        <w:t>,</w:t>
+      </w:r>
+      <w:r>
+        <w:rPr>
+          <w:rFonts w:ascii="Barlow" w:hAnsi="Barlow" w:cs="Arial"/>
+          <w:noProof/>
+          <w:lang w:eastAsia="pt-BR"/>
+        </w:rPr>
+        <w:t xml:space="preserve"> é necessário sobreescreve-lo.</w:t>
       </w:r>
     </w:p>
     <w:p>
@@ -1335,15 +1399,79 @@
           <w:noProof/>
           <w:lang w:eastAsia="pt-BR"/>
         </w:rPr>
-        <w:t xml:space="preserve"> É uma memoria reescrevivel volatil, que mesmo que não haja uma fonte de alimentação ela continuara a armazenar os dados.</w:t>
-      </w:r>
-      <w:r>
-        <w:rPr>
-          <w:rFonts w:ascii="Barlow" w:hAnsi="Barlow" w:cs="Arial"/>
-          <w:noProof/>
-          <w:lang w:eastAsia="pt-BR"/>
-        </w:rPr>
-        <w:t xml:space="preserve"> Memórias flash são compostas por quantidades enormes de transistores do tamanho de poucos atomos que armazenam quantidades de eletrons que quando lidos por meio de corrente informam se é um transistor com valor 1 ou 0. Essa memoria possui maior vida util.</w:t>
+        <w:t xml:space="preserve"> É uma memoria reescrevivel</w:t>
+      </w:r>
+      <w:r>
+        <w:rPr>
+          <w:rFonts w:ascii="Barlow" w:hAnsi="Barlow" w:cs="Arial"/>
+          <w:noProof/>
+          <w:lang w:eastAsia="pt-BR"/>
+        </w:rPr>
+        <w:t>, criada a partir da memória ram</w:t>
+      </w:r>
+      <w:r>
+        <w:rPr>
+          <w:rFonts w:ascii="Barlow" w:hAnsi="Barlow" w:cs="Arial"/>
+          <w:noProof/>
+          <w:lang w:eastAsia="pt-BR"/>
+        </w:rPr>
+        <w:t>,</w:t>
+      </w:r>
+      <w:r>
+        <w:rPr>
+          <w:rFonts w:ascii="Barlow" w:hAnsi="Barlow" w:cs="Arial"/>
+          <w:noProof/>
+          <w:lang w:eastAsia="pt-BR"/>
+        </w:rPr>
+        <w:t xml:space="preserve"> com o diferencial de ser volatil,</w:t>
+      </w:r>
+      <w:r>
+        <w:rPr>
+          <w:rFonts w:ascii="Barlow" w:hAnsi="Barlow" w:cs="Arial"/>
+          <w:noProof/>
+          <w:lang w:eastAsia="pt-BR"/>
+        </w:rPr>
+        <w:t xml:space="preserve"> </w:t>
+      </w:r>
+      <w:r>
+        <w:rPr>
+          <w:rFonts w:ascii="Barlow" w:hAnsi="Barlow" w:cs="Arial"/>
+          <w:noProof/>
+          <w:lang w:eastAsia="pt-BR"/>
+        </w:rPr>
+        <w:t xml:space="preserve">ou seja, </w:t>
+      </w:r>
+      <w:r>
+        <w:rPr>
+          <w:rFonts w:ascii="Barlow" w:hAnsi="Barlow" w:cs="Arial"/>
+          <w:noProof/>
+          <w:lang w:eastAsia="pt-BR"/>
+        </w:rPr>
+        <w:t>mesmo que não haja uma fonte de alimentação ela continuara a armazenar os dados.</w:t>
+      </w:r>
+      <w:r>
+        <w:rPr>
+          <w:rFonts w:ascii="Barlow" w:hAnsi="Barlow" w:cs="Arial"/>
+          <w:noProof/>
+          <w:lang w:eastAsia="pt-BR"/>
+        </w:rPr>
+        <w:t xml:space="preserve"> Memórias flash são compostas por quantidades enormes de transistores do tamanho de poucos atomos que armazenam quantidades de eletrons que quando lidos por meio de corrente</w:t>
+      </w:r>
+      <w:r>
+        <w:rPr>
+          <w:rFonts w:ascii="Barlow" w:hAnsi="Barlow" w:cs="Arial"/>
+          <w:noProof/>
+          <w:lang w:eastAsia="pt-BR"/>
+        </w:rPr>
+        <w:t>,</w:t>
+      </w:r>
+      <w:r>
+        <w:rPr>
+          <w:rFonts w:ascii="Barlow" w:hAnsi="Barlow" w:cs="Arial"/>
+          <w:noProof/>
+          <w:lang w:eastAsia="pt-BR"/>
+        </w:rPr>
+        <w:t xml:space="preserve"> informam se é um transistor com valor 1 ou 0. Essa memoria possui maior vida util.</w:t>
       </w:r>
     </w:p>
     <w:p>
@@ -1674,7 +1802,6 @@
           <w:noProof/>
           <w:lang w:eastAsia="pt-BR"/>
         </w:rPr>
-        <w:lastRenderedPageBreak/>
         <w:t>Alguns dos dispositivos que utilizam o DMA são discos de armazenamento</w:t>
       </w:r>
       <w:r>
@@ -2459,6 +2586,7 @@
           <w:noProof/>
           <w:lang w:eastAsia="pt-BR"/>
         </w:rPr>
+        <w:lastRenderedPageBreak/>
         <w:t xml:space="preserve">O que são </w:t>
       </w:r>
       <w:r>

</xml_diff>

<commit_message>
mais uma pergunta arrumada
</commit_message>
<xml_diff>
--- a/Palavras Cruzadas e questões.docx
+++ b/Palavras Cruzadas e questões.docx
@@ -1375,7 +1375,39 @@
           <w:noProof/>
           <w:lang w:eastAsia="pt-BR"/>
         </w:rPr>
-        <w:t>Flash: O tipo de memoria mais recente, que ocupa pouco espaço e</w:t>
+        <w:t>Flash: O tipo de memoria mais recente,</w:t>
+      </w:r>
+      <w:r>
+        <w:rPr>
+          <w:rFonts w:ascii="Barlow" w:hAnsi="Barlow" w:cs="Arial"/>
+          <w:noProof/>
+          <w:lang w:eastAsia="pt-BR"/>
+        </w:rPr>
+        <w:t xml:space="preserve"> </w:t>
+      </w:r>
+      <w:r>
+        <w:rPr>
+          <w:rFonts w:ascii="Barlow" w:hAnsi="Barlow" w:cs="Arial"/>
+          <w:noProof/>
+          <w:lang w:eastAsia="pt-BR"/>
+        </w:rPr>
+        <w:t>que ocupa pouco espaço</w:t>
+      </w:r>
+      <w:r>
+        <w:rPr>
+          <w:rFonts w:ascii="Barlow" w:hAnsi="Barlow" w:cs="Arial"/>
+          <w:noProof/>
+          <w:lang w:eastAsia="pt-BR"/>
+        </w:rPr>
+        <w:t xml:space="preserve"> fisico</w:t>
+      </w:r>
+      <w:r>
+        <w:rPr>
+          <w:rFonts w:ascii="Barlow" w:hAnsi="Barlow" w:cs="Arial"/>
+          <w:noProof/>
+          <w:lang w:eastAsia="pt-BR"/>
+        </w:rPr>
+        <w:t xml:space="preserve"> e</w:t>
       </w:r>
       <w:r>
         <w:rPr>
@@ -1457,13 +1489,25 @@
         </w:rPr>
         <w:t>.</w:t>
       </w:r>
-      <w:r>
-        <w:rPr>
-          <w:rFonts w:ascii="Barlow" w:hAnsi="Barlow" w:cs="Arial"/>
-          <w:noProof/>
-          <w:lang w:eastAsia="pt-BR"/>
-        </w:rPr>
-        <w:t xml:space="preserve"> </w:t>
+    </w:p>
+    <w:p>
+      <w:pPr>
+        <w:pStyle w:val="PargrafodaLista"/>
+        <w:ind w:left="1416"/>
+        <w:contextualSpacing/>
+        <w:rPr>
+          <w:rFonts w:ascii="Barlow" w:hAnsi="Barlow" w:cs="Arial"/>
+          <w:noProof/>
+          <w:lang w:eastAsia="pt-BR"/>
+        </w:rPr>
+      </w:pPr>
+      <w:r>
+        <w:rPr>
+          <w:rFonts w:ascii="Barlow" w:hAnsi="Barlow" w:cs="Arial"/>
+          <w:noProof/>
+          <w:lang w:eastAsia="pt-BR"/>
+        </w:rPr>
+        <w:t>Os dados são armazenados em pequenos transistores formados por material isolante que retem certas quantidades de eletrons. Essa quantidade dita se aquele transistor é negativo ou positivo.</w:t>
       </w:r>
     </w:p>
     <w:p>
@@ -2578,6 +2622,7 @@
           <w:noProof/>
           <w:lang w:eastAsia="pt-BR"/>
         </w:rPr>
+        <w:lastRenderedPageBreak/>
         <w:t xml:space="preserve">O que são </w:t>
       </w:r>
       <w:r>
@@ -2625,7 +2670,6 @@
           <w:noProof/>
           <w:lang w:eastAsia="pt-BR"/>
         </w:rPr>
-        <w:lastRenderedPageBreak/>
         <w:t>São as tarefas que compõem um programa ou um processo. Quando abrimos um programa como o google, são executadas as threds de imagem, de processamento do programa e das abas que seram abertas.</w:t>
       </w:r>
     </w:p>

</xml_diff>